<commit_message>
Worked up to Step Seven.
Error getting the player to be created in the main world scene. Script
not being referenced properly warning. Started Step 8 but haven't done
checkpoint checking.
</commit_message>
<xml_diff>
--- a/Lab 06 - Networking.docx
+++ b/Lab 06 - Networking.docx
@@ -9,54 +9,52 @@
       <w:r>
         <w:t>Networking Lab 01</w:t>
       </w:r>
-      <w:bookmarkStart w:id="0" w:name="_GoBack"/>
+    </w:p>
+    <w:p>
+      <w:pPr>
+        <w:pStyle w:val="Heading1"/>
+      </w:pPr>
+      <w:bookmarkStart w:id="0" w:name="_Toc430129438"/>
+      <w:r>
+        <w:t>Hands-On</w:t>
+      </w:r>
       <w:bookmarkEnd w:id="0"/>
     </w:p>
     <w:p>
-      <w:pPr>
-        <w:pStyle w:val="Heading1"/>
-      </w:pPr>
-      <w:bookmarkStart w:id="1" w:name="_Toc430129438"/>
-      <w:r>
-        <w:t>Hands-On</w:t>
+      <w:r>
+        <w:t xml:space="preserve">In the hands-on networking unit the student will start off looking at a HLAPI (High-Level API) which falls within layers 4 and 5 on the TCP/IP generic model. The student will be mostly protected from networking errors, and will get a grasp on how connections can be created between computers. The foundational knowledge of a server </w:t>
+      </w:r>
+      <w:proofErr w:type="spellStart"/>
+      <w:r>
+        <w:t>authorative</w:t>
+      </w:r>
+      <w:proofErr w:type="spellEnd"/>
+      <w:r>
+        <w:t xml:space="preserve"> networking state is also established, as well as client-side prediction and latency compensation. </w:t>
+      </w:r>
+    </w:p>
+    <w:p>
+      <w:r>
+        <w:t xml:space="preserve">The student will then transition into a LLAPI (Low-Level API) which resides within layer 2 and 3 on the TCP/IP generic model. The student will lose a significant portion of the protection provided from the HLAPI as they begin to work directly with socketing and commands. </w:t>
+      </w:r>
+    </w:p>
+    <w:p>
+      <w:pPr>
+        <w:pStyle w:val="Heading2"/>
+      </w:pPr>
+      <w:bookmarkStart w:id="1" w:name="_Toc424685702"/>
+      <w:bookmarkStart w:id="2" w:name="_Toc430129439"/>
+      <w:r>
+        <w:t xml:space="preserve">Section One: </w:t>
       </w:r>
       <w:bookmarkEnd w:id="1"/>
-    </w:p>
-    <w:p>
-      <w:r>
-        <w:t xml:space="preserve">In the hands-on networking unit the student will start off looking at a HLAPI (High-Level API) which falls within layers 4 and 5 on the TCP/IP generic model. The student will be mostly protected from networking errors, and will get a grasp on how connections can be created between computers. The foundational knowledge of a server </w:t>
-      </w:r>
-      <w:proofErr w:type="spellStart"/>
-      <w:r>
-        <w:t>authorative</w:t>
-      </w:r>
-      <w:proofErr w:type="spellEnd"/>
-      <w:r>
-        <w:t xml:space="preserve"> networking state is also established, as well as client-side prediction and latency compensation. </w:t>
-      </w:r>
-    </w:p>
-    <w:p>
-      <w:r>
-        <w:t xml:space="preserve">The student will then transition into a LLAPI (Low-Level API) which resides within layer 2 and 3 on the TCP/IP generic model. The student will lose a significant portion of the protection provided from the HLAPI as they begin to work directly with socketing and commands. </w:t>
-      </w:r>
-    </w:p>
-    <w:p>
-      <w:pPr>
-        <w:pStyle w:val="Heading2"/>
-      </w:pPr>
-      <w:bookmarkStart w:id="2" w:name="_Toc424685702"/>
-      <w:bookmarkStart w:id="3" w:name="_Toc430129439"/>
-      <w:r>
-        <w:t xml:space="preserve">Section One: </w:t>
-      </w:r>
       <w:bookmarkEnd w:id="2"/>
-      <w:bookmarkEnd w:id="3"/>
       <w:r>
         <w:t>I Can See Clearly Now</w:t>
       </w:r>
     </w:p>
     <w:p>
-      <w:bookmarkStart w:id="4" w:name="_Toc430129440"/>
+      <w:bookmarkStart w:id="3" w:name="_Toc430129440"/>
       <w:r>
         <w:t>In this section of the networking unit, the student will create a very basic networked game using a HLAPI (High level API). This will allow:</w:t>
       </w:r>
@@ -133,7 +131,7 @@
       <w:r>
         <w:t>Step One: Setup</w:t>
       </w:r>
-      <w:bookmarkEnd w:id="4"/>
+      <w:bookmarkEnd w:id="3"/>
     </w:p>
     <w:p>
       <w:r>
@@ -218,11 +216,11 @@
       <w:pPr>
         <w:pStyle w:val="Heading3"/>
       </w:pPr>
-      <w:bookmarkStart w:id="5" w:name="_Toc430129441"/>
+      <w:bookmarkStart w:id="4" w:name="_Toc430129441"/>
       <w:r>
         <w:t xml:space="preserve">Step Two: </w:t>
       </w:r>
-      <w:bookmarkEnd w:id="5"/>
+      <w:bookmarkEnd w:id="4"/>
       <w:r>
         <w:t>Becoming Familiar with the Menu</w:t>
       </w:r>
@@ -896,11 +894,11 @@
       <w:pPr>
         <w:pStyle w:val="Heading3"/>
       </w:pPr>
-      <w:bookmarkStart w:id="6" w:name="_Toc430129442"/>
+      <w:bookmarkStart w:id="5" w:name="_Toc430129442"/>
       <w:r>
         <w:t xml:space="preserve">Step Three: </w:t>
       </w:r>
-      <w:bookmarkEnd w:id="6"/>
+      <w:bookmarkEnd w:id="5"/>
       <w:r>
         <w:t>Dictionaries</w:t>
       </w:r>
@@ -989,7 +987,7 @@
                     </pic:cNvPicPr>
                   </pic:nvPicPr>
                   <pic:blipFill>
-                    <a:blip r:embed="rId5">
+                    <a:blip r:embed="rId7">
                       <a:extLst>
                         <a:ext uri="{28A0092B-C50C-407E-A947-70E740481C1C}">
                           <a14:useLocalDpi xmlns:a14="http://schemas.microsoft.com/office/drawing/2010/main" val="0"/>
@@ -1047,7 +1045,7 @@
                     </pic:cNvPicPr>
                   </pic:nvPicPr>
                   <pic:blipFill>
-                    <a:blip r:embed="rId6">
+                    <a:blip r:embed="rId8">
                       <a:extLst>
                         <a:ext uri="{28A0092B-C50C-407E-A947-70E740481C1C}">
                           <a14:useLocalDpi xmlns:a14="http://schemas.microsoft.com/office/drawing/2010/main" val="0"/>
@@ -7543,6 +7541,22 @@
                 <w:szCs w:val="19"/>
               </w:rPr>
             </w:pPr>
+          </w:p>
+          <w:p>
+            <w:pPr>
+              <w:autoSpaceDE w:val="0"/>
+              <w:autoSpaceDN w:val="0"/>
+              <w:adjustRightInd w:val="0"/>
+              <w:spacing w:before="0" w:after="0"/>
+              <w:ind w:firstLine="0"/>
+              <w:jc w:val="left"/>
+              <w:rPr>
+                <w:rFonts w:ascii="Consolas" w:eastAsiaTheme="minorHAnsi" w:hAnsi="Consolas" w:cs="Consolas"/>
+                <w:color w:val="000000"/>
+                <w:sz w:val="19"/>
+                <w:szCs w:val="19"/>
+              </w:rPr>
+            </w:pPr>
             <w:r>
               <w:rPr>
                 <w:rFonts w:ascii="Consolas" w:eastAsiaTheme="minorHAnsi" w:hAnsi="Consolas" w:cs="Consolas"/>
@@ -9878,7 +9892,7 @@
                     </pic:cNvPicPr>
                   </pic:nvPicPr>
                   <pic:blipFill>
-                    <a:blip r:embed="rId7">
+                    <a:blip r:embed="rId9">
                       <a:extLst>
                         <a:ext uri="{28A0092B-C50C-407E-A947-70E740481C1C}">
                           <a14:useLocalDpi xmlns:a14="http://schemas.microsoft.com/office/drawing/2010/main" val="0"/>
@@ -9928,6 +9942,7 @@
         <w:jc w:val="left"/>
       </w:pPr>
       <w:r>
+        <w:lastRenderedPageBreak/>
         <w:t>Click on  Connect to Server in the Hierarchy</w:t>
       </w:r>
     </w:p>
@@ -9941,7 +9956,6 @@
         <w:jc w:val="left"/>
       </w:pPr>
       <w:r>
-        <w:lastRenderedPageBreak/>
         <w:t>Press the + for the On Click()</w:t>
       </w:r>
     </w:p>
@@ -10040,7 +10054,7 @@
                     </pic:cNvPicPr>
                   </pic:nvPicPr>
                   <pic:blipFill>
-                    <a:blip r:embed="rId8">
+                    <a:blip r:embed="rId10">
                       <a:extLst>
                         <a:ext uri="{28A0092B-C50C-407E-A947-70E740481C1C}">
                           <a14:useLocalDpi xmlns:a14="http://schemas.microsoft.com/office/drawing/2010/main" val="0"/>
@@ -10149,7 +10163,7 @@
                     <pic:cNvPicPr/>
                   </pic:nvPicPr>
                   <pic:blipFill>
-                    <a:blip r:embed="rId9"/>
+                    <a:blip r:embed="rId11"/>
                     <a:stretch>
                       <a:fillRect/>
                     </a:stretch>
@@ -10392,7 +10406,7 @@
                     <pic:cNvPicPr/>
                   </pic:nvPicPr>
                   <pic:blipFill>
-                    <a:blip r:embed="rId10"/>
+                    <a:blip r:embed="rId12"/>
                     <a:stretch>
                       <a:fillRect/>
                     </a:stretch>
@@ -10509,16 +10523,7 @@
       </w:r>
       <w:proofErr w:type="gramEnd"/>
       <w:r>
-        <w:t>)!</w:t>
-      </w:r>
-      <w:r>
-        <w:t>This will also immediately transfer the client to the online scene</w:t>
-      </w:r>
-      <w:r>
-        <w:t xml:space="preserve"> if the connection was successful</w:t>
-      </w:r>
-      <w:r>
-        <w:t>.</w:t>
+        <w:t>)!This will also immediately transfer the client to the online scene if the connection was successful.</w:t>
       </w:r>
     </w:p>
     <w:p>
@@ -10560,22 +10565,7 @@
       </w:r>
       <w:proofErr w:type="gramEnd"/>
       <w:r>
-        <w:t>).</w:t>
-      </w:r>
-      <w:r>
-        <w:t xml:space="preserve">Again, this will automatically pull the IP and Port from the network manager, and attempt to start a hosting connection for that IP and Port. This will also immediately transfer the </w:t>
-      </w:r>
-      <w:r>
-        <w:t>server</w:t>
-      </w:r>
-      <w:r>
-        <w:t xml:space="preserve"> to the online scene if the </w:t>
-      </w:r>
-      <w:r>
-        <w:t>dedicated</w:t>
-      </w:r>
-      <w:r>
-        <w:t xml:space="preserve"> server was started successfully.</w:t>
+        <w:t>).Again, this will automatically pull the IP and Port from the network manager, and attempt to start a hosting connection for that IP and Port. This will also immediately transfer the server to the online scene if the dedicated server was started successfully.</w:t>
       </w:r>
     </w:p>
     <w:p>
@@ -10601,6 +10591,7 @@
     </w:p>
     <w:p>
       <w:r>
+        <w:lastRenderedPageBreak/>
         <w:t xml:space="preserve">At the bottom of the </w:t>
       </w:r>
       <w:proofErr w:type="spellStart"/>
@@ -10649,11 +10640,7 @@
       </w:r>
       <w:proofErr w:type="spellEnd"/>
       <w:r>
-        <w:t xml:space="preserve"> cannot pass the strings they contain into a function. However, they can pass the actual text object into the function. After being </w:t>
-      </w:r>
-      <w:r>
-        <w:lastRenderedPageBreak/>
-        <w:t xml:space="preserve">supplied with the text object, you can get the text component off of it and then parse the information. After parsing the information you can assign it to the network manager using </w:t>
+        <w:t xml:space="preserve"> cannot pass the strings they contain into a function. However, they can pass the actual text object into the function. After being supplied with the text object, you can get the text component off of it and then parse the information. After parsing the information you can assign it to the network manager using </w:t>
       </w:r>
       <w:proofErr w:type="spellStart"/>
       <w:r>
@@ -12153,7 +12140,7 @@
                     </pic:cNvPicPr>
                   </pic:nvPicPr>
                   <pic:blipFill>
-                    <a:blip r:embed="rId11">
+                    <a:blip r:embed="rId13">
                       <a:extLst>
                         <a:ext uri="{28A0092B-C50C-407E-A947-70E740481C1C}">
                           <a14:useLocalDpi xmlns:a14="http://schemas.microsoft.com/office/drawing/2010/main" val="0"/>
@@ -12250,6 +12237,8 @@
         <w:pStyle w:val="Heading3"/>
         <w:ind w:firstLine="0"/>
       </w:pPr>
+      <w:bookmarkStart w:id="6" w:name="_GoBack"/>
+      <w:bookmarkEnd w:id="6"/>
       <w:r>
         <w:t>Step Seven: Scene Control</w:t>
       </w:r>
@@ -12443,6 +12432,7 @@
         </w:numPr>
       </w:pPr>
       <w:r>
+        <w:lastRenderedPageBreak/>
         <w:t>Start Host</w:t>
       </w:r>
     </w:p>
@@ -12467,7 +12457,6 @@
         </w:numPr>
       </w:pPr>
       <w:r>
-        <w:lastRenderedPageBreak/>
         <w:t>Repeat 2-3 times to verify you spawn in different locations</w:t>
       </w:r>
     </w:p>
@@ -12875,7 +12864,7 @@
                     <pic:cNvPicPr/>
                   </pic:nvPicPr>
                   <pic:blipFill>
-                    <a:blip r:embed="rId12"/>
+                    <a:blip r:embed="rId14"/>
                     <a:stretch>
                       <a:fillRect/>
                     </a:stretch>
@@ -13355,7 +13344,6 @@
     <w:p/>
     <w:p>
       <w:r>
-        <w:lastRenderedPageBreak/>
         <w:t xml:space="preserve">Inside of the </w:t>
       </w:r>
       <w:proofErr w:type="spellStart"/>
@@ -13427,13 +13415,7 @@
     </w:p>
     <w:p>
       <w:r>
-        <w:t>What you want to do, is record the position/rotation of your person character on your client, and then send that position</w:t>
-      </w:r>
-      <w:r>
-        <w:t>/rotation</w:t>
-      </w:r>
-      <w:r>
-        <w:t xml:space="preserve"> to the server so the server can inform all of the other client’s where you are. </w:t>
+        <w:t xml:space="preserve">What you want to do, is record the position/rotation of your person character on your client, and then send that position/rotation to the server so the server can inform all of the other client’s where you are. </w:t>
       </w:r>
     </w:p>
     <w:p>
@@ -14859,6 +14841,7 @@
     </w:p>
     <w:p>
       <w:r>
+        <w:lastRenderedPageBreak/>
         <w:t xml:space="preserve">You can show the player their latency by using </w:t>
       </w:r>
       <w:proofErr w:type="spellStart"/>
@@ -14872,7 +14855,6 @@
     </w:p>
     <w:p>
       <w:r>
-        <w:lastRenderedPageBreak/>
         <w:t xml:space="preserve">Open the </w:t>
       </w:r>
       <w:proofErr w:type="spellStart"/>
@@ -15947,8 +15929,8 @@
       </w:r>
     </w:p>
     <w:sectPr>
-      <w:headerReference w:type="even" r:id="rId13"/>
-      <w:headerReference w:type="default" r:id="rId14"/>
+      <w:headerReference w:type="even" r:id="rId15"/>
+      <w:headerReference w:type="default" r:id="rId16"/>
       <w:type w:val="continuous"/>
       <w:pgSz w:w="15840" w:h="31680"/>
       <w:pgMar w:top="1440" w:right="1440" w:bottom="1440" w:left="1440" w:header="720" w:footer="720" w:gutter="0"/>
@@ -15957,6 +15939,56 @@
     </w:sectPr>
   </w:body>
 </w:document>
+</file>
+
+<file path=word/endnotes.xml><?xml version="1.0" encoding="utf-8"?>
+<w:endnotes xmlns:wpc="http://schemas.microsoft.com/office/word/2010/wordprocessingCanvas" xmlns:mc="http://schemas.openxmlformats.org/markup-compatibility/2006" xmlns:o="urn:schemas-microsoft-com:office:office" xmlns:r="http://schemas.openxmlformats.org/officeDocument/2006/relationships" xmlns:m="http://schemas.openxmlformats.org/officeDocument/2006/math" xmlns:v="urn:schemas-microsoft-com:vml" xmlns:wp14="http://schemas.microsoft.com/office/word/2010/wordprocessingDrawing" xmlns:wp="http://schemas.openxmlformats.org/drawingml/2006/wordprocessingDrawing" xmlns:w10="urn:schemas-microsoft-com:office:word" xmlns:w="http://schemas.openxmlformats.org/wordprocessingml/2006/main" xmlns:w14="http://schemas.microsoft.com/office/word/2010/wordml" xmlns:w15="http://schemas.microsoft.com/office/word/2012/wordml" xmlns:wpg="http://schemas.microsoft.com/office/word/2010/wordprocessingGroup" xmlns:wpi="http://schemas.microsoft.com/office/word/2010/wordprocessingInk" xmlns:wne="http://schemas.microsoft.com/office/word/2006/wordml" xmlns:wps="http://schemas.microsoft.com/office/word/2010/wordprocessingShape" mc:Ignorable="w14 w15 wp14">
+  <w:endnote w:type="separator" w:id="-1">
+    <w:p>
+      <w:pPr>
+        <w:spacing w:before="0" w:after="0"/>
+      </w:pPr>
+      <w:r>
+        <w:separator/>
+      </w:r>
+    </w:p>
+  </w:endnote>
+  <w:endnote w:type="continuationSeparator" w:id="0">
+    <w:p>
+      <w:pPr>
+        <w:spacing w:before="0" w:after="0"/>
+      </w:pPr>
+      <w:r>
+        <w:continuationSeparator/>
+      </w:r>
+    </w:p>
+  </w:endnote>
+</w:endnotes>
+</file>
+
+<file path=word/footnotes.xml><?xml version="1.0" encoding="utf-8"?>
+<w:footnotes xmlns:wpc="http://schemas.microsoft.com/office/word/2010/wordprocessingCanvas" xmlns:mc="http://schemas.openxmlformats.org/markup-compatibility/2006" xmlns:o="urn:schemas-microsoft-com:office:office" xmlns:r="http://schemas.openxmlformats.org/officeDocument/2006/relationships" xmlns:m="http://schemas.openxmlformats.org/officeDocument/2006/math" xmlns:v="urn:schemas-microsoft-com:vml" xmlns:wp14="http://schemas.microsoft.com/office/word/2010/wordprocessingDrawing" xmlns:wp="http://schemas.openxmlformats.org/drawingml/2006/wordprocessingDrawing" xmlns:w10="urn:schemas-microsoft-com:office:word" xmlns:w="http://schemas.openxmlformats.org/wordprocessingml/2006/main" xmlns:w14="http://schemas.microsoft.com/office/word/2010/wordml" xmlns:w15="http://schemas.microsoft.com/office/word/2012/wordml" xmlns:wpg="http://schemas.microsoft.com/office/word/2010/wordprocessingGroup" xmlns:wpi="http://schemas.microsoft.com/office/word/2010/wordprocessingInk" xmlns:wne="http://schemas.microsoft.com/office/word/2006/wordml" xmlns:wps="http://schemas.microsoft.com/office/word/2010/wordprocessingShape" mc:Ignorable="w14 w15 wp14">
+  <w:footnote w:type="separator" w:id="-1">
+    <w:p>
+      <w:pPr>
+        <w:spacing w:before="0" w:after="0"/>
+      </w:pPr>
+      <w:r>
+        <w:separator/>
+      </w:r>
+    </w:p>
+  </w:footnote>
+  <w:footnote w:type="continuationSeparator" w:id="0">
+    <w:p>
+      <w:pPr>
+        <w:spacing w:before="0" w:after="0"/>
+      </w:pPr>
+      <w:r>
+        <w:continuationSeparator/>
+      </w:r>
+    </w:p>
+  </w:footnote>
+</w:footnotes>
 </file>
 
 <file path=word/header1.xml><?xml version="1.0" encoding="utf-8"?>
@@ -16098,7 +16130,7 @@
             <w:bCs/>
             <w:noProof/>
           </w:rPr>
-          <w:t>9</w:t>
+          <w:t>8</w:t>
         </w:r>
         <w:r>
           <w:rPr>

</xml_diff>